<commit_message>
Mudancas no Relatorio e arquivo Readme
</commit_message>
<xml_diff>
--- a/Relatorio.docx
+++ b/Relatorio.docx
@@ -4,20 +4,29 @@
   <w:body>
     <w:p>
       <w:pPr>
-        <w:rPr>
-          <w:lang w:val="pt-BR"/>
-        </w:rPr>
-      </w:pPr>
-      <w:proofErr w:type="spellStart"/>
-      <w:r>
-        <w:rPr>
-          <w:lang w:val="pt-BR"/>
-        </w:rPr>
-        <w:t>Relatorio</w:t>
-      </w:r>
-      <w:proofErr w:type="spellEnd"/>
-      <w:r>
-        <w:rPr>
+        <w:jc w:val="center"/>
+        <w:rPr>
+          <w:sz w:val="36"/>
+          <w:lang w:val="pt-BR"/>
+        </w:rPr>
+      </w:pPr>
+      <w:r>
+        <w:rPr>
+          <w:sz w:val="36"/>
+          <w:lang w:val="pt-BR"/>
+        </w:rPr>
+        <w:t xml:space="preserve">INF1407 - Programação para Web - Trabalho 1 - </w:t>
+      </w:r>
+      <w:r>
+        <w:rPr>
+          <w:sz w:val="36"/>
+          <w:lang w:val="pt-BR"/>
+        </w:rPr>
+        <w:t>Relatório</w:t>
+      </w:r>
+      <w:r>
+        <w:rPr>
+          <w:sz w:val="36"/>
           <w:lang w:val="pt-BR"/>
         </w:rPr>
         <w:t>:</w:t>
@@ -25,12 +34,398 @@
     </w:p>
     <w:p>
       <w:pPr>
+        <w:pStyle w:val="PargrafodaLista"/>
+        <w:numPr>
+          <w:ilvl w:val="0"/>
+          <w:numId w:val="1"/>
+        </w:numPr>
+        <w:spacing w:after="0"/>
+        <w:rPr>
+          <w:sz w:val="24"/>
+          <w:lang w:val="pt-BR"/>
+        </w:rPr>
+      </w:pPr>
+      <w:r>
+        <w:rPr>
+          <w:sz w:val="24"/>
+          <w:lang w:val="pt-BR"/>
+        </w:rPr>
+        <w:t>Colocando Servidor para funcionar:</w:t>
+      </w:r>
+    </w:p>
+    <w:p>
+      <w:pPr>
+        <w:spacing w:after="0"/>
+        <w:rPr>
+          <w:lang w:val="pt-BR"/>
+        </w:rPr>
+      </w:pPr>
+      <w:r>
+        <w:rPr>
+          <w:lang w:val="pt-BR"/>
+        </w:rPr>
+        <w:tab/>
+        <w:t>No terminal mover até pasta onde estão os arquivos do programa. Executar o comando:</w:t>
+      </w:r>
+    </w:p>
+    <w:p>
+      <w:pPr>
+        <w:spacing w:after="0"/>
+        <w:rPr>
+          <w:lang w:val="pt-BR"/>
+        </w:rPr>
+      </w:pPr>
+      <w:r>
+        <w:rPr>
+          <w:lang w:val="pt-BR"/>
+        </w:rPr>
+        <w:tab/>
+        <w:t>python3 servidorLinux.py</w:t>
+      </w:r>
+    </w:p>
+    <w:p>
+      <w:pPr>
+        <w:spacing w:after="0"/>
+        <w:rPr>
+          <w:lang w:val="pt-BR"/>
+        </w:rPr>
+      </w:pPr>
+      <w:r>
+        <w:rPr>
+          <w:lang w:val="pt-BR"/>
+        </w:rPr>
+        <w:tab/>
+        <w:t>E acessar quaisquer dos arquivos através do browser de sua preferência:</w:t>
+      </w:r>
+    </w:p>
+    <w:p>
+      <w:pPr>
+        <w:spacing w:after="0"/>
+        <w:rPr>
+          <w:lang w:val="pt-BR"/>
+        </w:rPr>
+      </w:pPr>
+      <w:r>
+        <w:rPr>
+          <w:lang w:val="pt-BR"/>
+        </w:rPr>
+        <w:tab/>
+        <w:t>localhosthost:8080/arquivo/arquivo.html</w:t>
+      </w:r>
+    </w:p>
+    <w:p>
+      <w:pPr>
+        <w:spacing w:after="0"/>
+        <w:rPr>
+          <w:lang w:val="pt-BR"/>
+        </w:rPr>
+      </w:pPr>
+      <w:r>
+        <w:rPr>
+          <w:lang w:val="pt-BR"/>
+        </w:rPr>
+        <w:tab/>
+        <w:t>localhosthost:8080/arquivo/arquivo.jpeg</w:t>
+      </w:r>
+    </w:p>
+    <w:p>
+      <w:pPr>
+        <w:spacing w:after="0"/>
+        <w:rPr>
+          <w:lang w:val="pt-BR"/>
+        </w:rPr>
+      </w:pPr>
+      <w:r>
+        <w:rPr>
+          <w:lang w:val="pt-BR"/>
+        </w:rPr>
+        <w:tab/>
+        <w:t>localhosthost:8080/arquivo/arquivo.png</w:t>
+      </w:r>
+    </w:p>
+    <w:p>
+      <w:pPr>
+        <w:spacing w:after="0"/>
+        <w:rPr>
+          <w:lang w:val="pt-BR"/>
+        </w:rPr>
+      </w:pPr>
+      <w:r>
+        <w:rPr>
+          <w:lang w:val="pt-BR"/>
+        </w:rPr>
+        <w:tab/>
+        <w:t>localhosthost:8080/arquivo/arquivo.gif</w:t>
+      </w:r>
+    </w:p>
+    <w:p>
+      <w:pPr>
+        <w:spacing w:after="0"/>
+        <w:rPr>
+          <w:lang w:val="pt-BR"/>
+        </w:rPr>
+      </w:pPr>
+      <w:r>
+        <w:rPr>
+          <w:lang w:val="pt-BR"/>
+        </w:rPr>
+        <w:tab/>
+        <w:t>localhosthost:8080/arquivo/arquivo.js</w:t>
+      </w:r>
+    </w:p>
+    <w:p>
+      <w:pPr>
+        <w:spacing w:after="0"/>
+        <w:rPr>
+          <w:lang w:val="pt-BR"/>
+        </w:rPr>
+      </w:pPr>
+    </w:p>
+    <w:p>
+      <w:pPr>
+        <w:pStyle w:val="PargrafodaLista"/>
+        <w:numPr>
+          <w:ilvl w:val="0"/>
+          <w:numId w:val="1"/>
+        </w:numPr>
+        <w:rPr>
+          <w:sz w:val="24"/>
+          <w:lang w:val="pt-BR"/>
+        </w:rPr>
+      </w:pPr>
+      <w:r>
+        <w:rPr>
+          <w:sz w:val="24"/>
+          <w:lang w:val="pt-BR"/>
+        </w:rPr>
+        <w:t>Testando conexões simultâneas:</w:t>
+      </w:r>
+    </w:p>
+    <w:p>
+      <w:pPr>
+        <w:rPr>
+          <w:lang w:val="pt-BR"/>
+        </w:rPr>
+      </w:pPr>
+      <w:r>
+        <w:rPr>
+          <w:lang w:val="pt-BR"/>
+        </w:rPr>
+        <w:tab/>
+        <w:t xml:space="preserve">Utilizamos de um sleep(10) para testar conexões simultâneas e os testes mostraram que a </w:t>
+      </w:r>
+      <w:r>
+        <w:rPr>
+          <w:lang w:val="pt-BR"/>
+        </w:rPr>
+        <w:tab/>
+        <w:t>conexão simultânea ocorre sem problemas.</w:t>
+      </w:r>
+    </w:p>
+    <w:p>
+      <w:pPr>
+        <w:pStyle w:val="PargrafodaLista"/>
+        <w:numPr>
+          <w:ilvl w:val="0"/>
+          <w:numId w:val="1"/>
+        </w:numPr>
+        <w:rPr>
+          <w:lang w:val="pt-BR"/>
+        </w:rPr>
+      </w:pPr>
+      <w:r>
+        <w:rPr>
+          <w:lang w:val="pt-BR"/>
+        </w:rPr>
+        <w:t>Caso</w:t>
+      </w:r>
+      <w:r>
+        <w:rPr>
+          <w:lang w:val="pt-BR"/>
+        </w:rPr>
+        <w:t>s</w:t>
+      </w:r>
+      <w:r>
+        <w:rPr>
+          <w:lang w:val="pt-BR"/>
+        </w:rPr>
+        <w:t xml:space="preserve"> de teste:</w:t>
+      </w:r>
+    </w:p>
+    <w:p>
+      <w:pPr>
+        <w:pStyle w:val="PargrafodaLista"/>
+        <w:rPr>
+          <w:lang w:val="pt-BR"/>
+        </w:rPr>
+      </w:pPr>
+    </w:p>
+    <w:p>
+      <w:pPr>
+        <w:pStyle w:val="PargrafodaLista"/>
+        <w:rPr>
+          <w:lang w:val="pt-BR"/>
+        </w:rPr>
+      </w:pPr>
+      <w:r>
+        <w:rPr>
+          <w:lang w:val="pt-BR"/>
+        </w:rPr>
+        <w:t>Testamos o acesso a todos as chamadas abaixo verificando se a resposta era compatível com o teste em questão.</w:t>
+      </w:r>
+    </w:p>
+    <w:p>
+      <w:pPr>
+        <w:spacing w:after="0"/>
+        <w:rPr>
+          <w:lang w:val="pt-BR"/>
+        </w:rPr>
+      </w:pPr>
+      <w:r>
+        <w:rPr>
+          <w:lang w:val="pt-BR"/>
+        </w:rPr>
+        <w:tab/>
+      </w:r>
+      <w:r>
+        <w:rPr>
+          <w:lang w:val="pt-BR"/>
+        </w:rPr>
+        <w:t>localhosthost:8080/arquivo/arquivo.html</w:t>
+      </w:r>
+    </w:p>
+    <w:p>
+      <w:pPr>
+        <w:spacing w:after="0"/>
+        <w:rPr>
+          <w:lang w:val="pt-BR"/>
+        </w:rPr>
+      </w:pPr>
+      <w:r>
+        <w:rPr>
+          <w:lang w:val="pt-BR"/>
+        </w:rPr>
+        <w:tab/>
+      </w:r>
+      <w:r>
+        <w:rPr>
+          <w:lang w:val="pt-BR"/>
+        </w:rPr>
+        <w:t>localhosthost:8080/arquivo/arquivo.jpeg</w:t>
+      </w:r>
+    </w:p>
+    <w:p>
+      <w:pPr>
+        <w:spacing w:after="0"/>
+        <w:rPr>
+          <w:lang w:val="pt-BR"/>
+        </w:rPr>
+      </w:pPr>
+      <w:r>
+        <w:rPr>
+          <w:lang w:val="pt-BR"/>
+        </w:rPr>
+        <w:tab/>
+      </w:r>
+      <w:r>
+        <w:rPr>
+          <w:lang w:val="pt-BR"/>
+        </w:rPr>
+        <w:t>localhosthost:8080/arquivo/arquivo.</w:t>
+      </w:r>
+      <w:r>
+        <w:rPr>
+          <w:lang w:val="pt-BR"/>
+        </w:rPr>
+        <w:t>png</w:t>
+      </w:r>
+    </w:p>
+    <w:p>
+      <w:pPr>
+        <w:spacing w:after="0"/>
+        <w:rPr>
+          <w:lang w:val="pt-BR"/>
+        </w:rPr>
+      </w:pPr>
+      <w:r>
+        <w:rPr>
+          <w:lang w:val="pt-BR"/>
+        </w:rPr>
+        <w:tab/>
+      </w:r>
+      <w:r>
+        <w:rPr>
+          <w:lang w:val="pt-BR"/>
+        </w:rPr>
+        <w:t>localho</w:t>
+      </w:r>
+      <w:r>
+        <w:rPr>
+          <w:lang w:val="pt-BR"/>
+        </w:rPr>
+        <w:t>sthost:8080/arquivo/arquivo.gif</w:t>
+      </w:r>
+    </w:p>
+    <w:p>
+      <w:pPr>
+        <w:spacing w:after="0"/>
+        <w:rPr>
+          <w:lang w:val="pt-BR"/>
+        </w:rPr>
+      </w:pPr>
+      <w:r>
+        <w:rPr>
+          <w:lang w:val="pt-BR"/>
+        </w:rPr>
+        <w:tab/>
+      </w:r>
+      <w:r>
+        <w:rPr>
+          <w:lang w:val="pt-BR"/>
+        </w:rPr>
+        <w:t>localhosthost:8080/arquivo/arquivo.js</w:t>
+      </w:r>
+    </w:p>
+    <w:p>
+      <w:pPr>
+        <w:spacing w:after="0"/>
+        <w:rPr>
+          <w:lang w:val="pt-BR"/>
+        </w:rPr>
+      </w:pPr>
+      <w:r>
+        <w:rPr>
+          <w:lang w:val="pt-BR"/>
+        </w:rPr>
+        <w:tab/>
+        <w:t>localhosthost:8080</w:t>
+      </w:r>
+    </w:p>
+    <w:p>
+      <w:pPr>
+        <w:spacing w:after="0"/>
+        <w:rPr>
+          <w:lang w:val="pt-BR"/>
+        </w:rPr>
+      </w:pPr>
+      <w:r>
+        <w:rPr>
+          <w:lang w:val="pt-BR"/>
+        </w:rPr>
+        <w:tab/>
+        <w:t>localhosthost:8080/teste</w:t>
+      </w:r>
+    </w:p>
+    <w:p>
+      <w:pPr>
+        <w:spacing w:after="0"/>
         <w:rPr>
           <w:lang w:val="pt-BR"/>
         </w:rPr>
       </w:pPr>
     </w:p>
     <w:sectPr>
+      <w:headerReference w:type="default" r:id="rId7"/>
       <w:pgSz w:w="12240" w:h="15840"/>
       <w:pgMar w:top="1417" w:right="1701" w:bottom="1417" w:left="1701" w:header="708" w:footer="708" w:gutter="0"/>
       <w:cols w:space="708"/>
@@ -38,6 +433,200 @@
     </w:sectPr>
   </w:body>
 </w:document>
+</file>
+
+<file path=word/endnotes.xml><?xml version="1.0" encoding="utf-8"?>
+<w:endnotes xmlns:ve="http://schemas.openxmlformats.org/markup-compatibility/2006" xmlns:o="urn:schemas-microsoft-com:office:office" xmlns:r="http://schemas.openxmlformats.org/officeDocument/2006/relationships" xmlns:m="http://schemas.openxmlformats.org/officeDocument/2006/math" xmlns:v="urn:schemas-microsoft-com:vml" xmlns:wp="http://schemas.openxmlformats.org/drawingml/2006/wordprocessingDrawing" xmlns:w10="urn:schemas-microsoft-com:office:word" xmlns:w="http://schemas.openxmlformats.org/wordprocessingml/2006/main" xmlns:wne="http://schemas.microsoft.com/office/word/2006/wordml">
+  <w:endnote w:type="separator" w:id="0">
+    <w:p>
+      <w:pPr>
+        <w:spacing w:after="0" w:line="240" w:lineRule="auto"/>
+      </w:pPr>
+      <w:r>
+        <w:separator/>
+      </w:r>
+    </w:p>
+  </w:endnote>
+  <w:endnote w:type="continuationSeparator" w:id="1">
+    <w:p>
+      <w:pPr>
+        <w:spacing w:after="0" w:line="240" w:lineRule="auto"/>
+      </w:pPr>
+      <w:r>
+        <w:continuationSeparator/>
+      </w:r>
+    </w:p>
+  </w:endnote>
+</w:endnotes>
+</file>
+
+<file path=word/footnotes.xml><?xml version="1.0" encoding="utf-8"?>
+<w:footnotes xmlns:ve="http://schemas.openxmlformats.org/markup-compatibility/2006" xmlns:o="urn:schemas-microsoft-com:office:office" xmlns:r="http://schemas.openxmlformats.org/officeDocument/2006/relationships" xmlns:m="http://schemas.openxmlformats.org/officeDocument/2006/math" xmlns:v="urn:schemas-microsoft-com:vml" xmlns:wp="http://schemas.openxmlformats.org/drawingml/2006/wordprocessingDrawing" xmlns:w10="urn:schemas-microsoft-com:office:word" xmlns:w="http://schemas.openxmlformats.org/wordprocessingml/2006/main" xmlns:wne="http://schemas.microsoft.com/office/word/2006/wordml">
+  <w:footnote w:type="separator" w:id="0">
+    <w:p>
+      <w:pPr>
+        <w:spacing w:after="0" w:line="240" w:lineRule="auto"/>
+      </w:pPr>
+      <w:r>
+        <w:separator/>
+      </w:r>
+    </w:p>
+  </w:footnote>
+  <w:footnote w:type="continuationSeparator" w:id="1">
+    <w:p>
+      <w:pPr>
+        <w:spacing w:after="0" w:line="240" w:lineRule="auto"/>
+      </w:pPr>
+      <w:r>
+        <w:continuationSeparator/>
+      </w:r>
+    </w:p>
+  </w:footnote>
+</w:footnotes>
+</file>
+
+<file path=word/header1.xml><?xml version="1.0" encoding="utf-8"?>
+<w:hdr xmlns:ve="http://schemas.openxmlformats.org/markup-compatibility/2006" xmlns:o="urn:schemas-microsoft-com:office:office" xmlns:r="http://schemas.openxmlformats.org/officeDocument/2006/relationships" xmlns:m="http://schemas.openxmlformats.org/officeDocument/2006/math" xmlns:v="urn:schemas-microsoft-com:vml" xmlns:wp="http://schemas.openxmlformats.org/drawingml/2006/wordprocessingDrawing" xmlns:w10="urn:schemas-microsoft-com:office:word" xmlns:w="http://schemas.openxmlformats.org/wordprocessingml/2006/main" xmlns:wne="http://schemas.microsoft.com/office/word/2006/wordml">
+  <w:p>
+    <w:pPr>
+      <w:pStyle w:val="Cabealho"/>
+    </w:pPr>
+    <w:r>
+      <w:rPr>
+        <w:rFonts w:ascii="Segoe UI" w:hAnsi="Segoe UI" w:cs="Segoe UI"/>
+        <w:color w:val="24292F"/>
+        <w:shd w:val="clear" w:color="auto" w:fill="FFFFFF"/>
+      </w:rPr>
+      <w:t>Antonio Jardim - 1610422 &amp; Felipe Metson 1520302</w:t>
+    </w:r>
+  </w:p>
+  <w:p>
+    <w:pPr>
+      <w:pStyle w:val="Cabealho"/>
+    </w:pPr>
+  </w:p>
+</w:hdr>
+</file>
+
+<file path=word/numbering.xml><?xml version="1.0" encoding="utf-8"?>
+<w:numbering xmlns:ve="http://schemas.openxmlformats.org/markup-compatibility/2006" xmlns:o="urn:schemas-microsoft-com:office:office" xmlns:r="http://schemas.openxmlformats.org/officeDocument/2006/relationships" xmlns:m="http://schemas.openxmlformats.org/officeDocument/2006/math" xmlns:v="urn:schemas-microsoft-com:vml" xmlns:wp="http://schemas.openxmlformats.org/drawingml/2006/wordprocessingDrawing" xmlns:w10="urn:schemas-microsoft-com:office:word" xmlns:w="http://schemas.openxmlformats.org/wordprocessingml/2006/main" xmlns:wne="http://schemas.microsoft.com/office/word/2006/wordml">
+  <w:abstractNum w:abstractNumId="0">
+    <w:nsid w:val="6E77237A"/>
+    <w:multiLevelType w:val="hybridMultilevel"/>
+    <w:tmpl w:val="4AFE4B08"/>
+    <w:lvl w:ilvl="0" w:tplc="04090001">
+      <w:start w:val="1"/>
+      <w:numFmt w:val="bullet"/>
+      <w:lvlText w:val=""/>
+      <w:lvlJc w:val="left"/>
+      <w:pPr>
+        <w:ind w:left="720" w:hanging="360"/>
+      </w:pPr>
+      <w:rPr>
+        <w:rFonts w:ascii="Symbol" w:hAnsi="Symbol" w:hint="default"/>
+      </w:rPr>
+    </w:lvl>
+    <w:lvl w:ilvl="1" w:tplc="04090003" w:tentative="1">
+      <w:start w:val="1"/>
+      <w:numFmt w:val="bullet"/>
+      <w:lvlText w:val="o"/>
+      <w:lvlJc w:val="left"/>
+      <w:pPr>
+        <w:ind w:left="1440" w:hanging="360"/>
+      </w:pPr>
+      <w:rPr>
+        <w:rFonts w:ascii="Courier New" w:hAnsi="Courier New" w:cs="Courier New" w:hint="default"/>
+      </w:rPr>
+    </w:lvl>
+    <w:lvl w:ilvl="2" w:tplc="04090005" w:tentative="1">
+      <w:start w:val="1"/>
+      <w:numFmt w:val="bullet"/>
+      <w:lvlText w:val=""/>
+      <w:lvlJc w:val="left"/>
+      <w:pPr>
+        <w:ind w:left="2160" w:hanging="360"/>
+      </w:pPr>
+      <w:rPr>
+        <w:rFonts w:ascii="Wingdings" w:hAnsi="Wingdings" w:hint="default"/>
+      </w:rPr>
+    </w:lvl>
+    <w:lvl w:ilvl="3" w:tplc="04090001" w:tentative="1">
+      <w:start w:val="1"/>
+      <w:numFmt w:val="bullet"/>
+      <w:lvlText w:val=""/>
+      <w:lvlJc w:val="left"/>
+      <w:pPr>
+        <w:ind w:left="2880" w:hanging="360"/>
+      </w:pPr>
+      <w:rPr>
+        <w:rFonts w:ascii="Symbol" w:hAnsi="Symbol" w:hint="default"/>
+      </w:rPr>
+    </w:lvl>
+    <w:lvl w:ilvl="4" w:tplc="04090003" w:tentative="1">
+      <w:start w:val="1"/>
+      <w:numFmt w:val="bullet"/>
+      <w:lvlText w:val="o"/>
+      <w:lvlJc w:val="left"/>
+      <w:pPr>
+        <w:ind w:left="3600" w:hanging="360"/>
+      </w:pPr>
+      <w:rPr>
+        <w:rFonts w:ascii="Courier New" w:hAnsi="Courier New" w:cs="Courier New" w:hint="default"/>
+      </w:rPr>
+    </w:lvl>
+    <w:lvl w:ilvl="5" w:tplc="04090005" w:tentative="1">
+      <w:start w:val="1"/>
+      <w:numFmt w:val="bullet"/>
+      <w:lvlText w:val=""/>
+      <w:lvlJc w:val="left"/>
+      <w:pPr>
+        <w:ind w:left="4320" w:hanging="360"/>
+      </w:pPr>
+      <w:rPr>
+        <w:rFonts w:ascii="Wingdings" w:hAnsi="Wingdings" w:hint="default"/>
+      </w:rPr>
+    </w:lvl>
+    <w:lvl w:ilvl="6" w:tplc="04090001" w:tentative="1">
+      <w:start w:val="1"/>
+      <w:numFmt w:val="bullet"/>
+      <w:lvlText w:val=""/>
+      <w:lvlJc w:val="left"/>
+      <w:pPr>
+        <w:ind w:left="5040" w:hanging="360"/>
+      </w:pPr>
+      <w:rPr>
+        <w:rFonts w:ascii="Symbol" w:hAnsi="Symbol" w:hint="default"/>
+      </w:rPr>
+    </w:lvl>
+    <w:lvl w:ilvl="7" w:tplc="04090003" w:tentative="1">
+      <w:start w:val="1"/>
+      <w:numFmt w:val="bullet"/>
+      <w:lvlText w:val="o"/>
+      <w:lvlJc w:val="left"/>
+      <w:pPr>
+        <w:ind w:left="5760" w:hanging="360"/>
+      </w:pPr>
+      <w:rPr>
+        <w:rFonts w:ascii="Courier New" w:hAnsi="Courier New" w:cs="Courier New" w:hint="default"/>
+      </w:rPr>
+    </w:lvl>
+    <w:lvl w:ilvl="8" w:tplc="04090005" w:tentative="1">
+      <w:start w:val="1"/>
+      <w:numFmt w:val="bullet"/>
+      <w:lvlText w:val=""/>
+      <w:lvlJc w:val="left"/>
+      <w:pPr>
+        <w:ind w:left="6480" w:hanging="360"/>
+      </w:pPr>
+      <w:rPr>
+        <w:rFonts w:ascii="Wingdings" w:hAnsi="Wingdings" w:hint="default"/>
+      </w:rPr>
+    </w:lvl>
+  </w:abstractNum>
+  <w:num w:numId="1">
+    <w:abstractNumId w:val="0"/>
+  </w:num>
+</w:numbering>
 </file>
 
 <file path=word/styles.xml><?xml version="1.0" encoding="utf-8"?>
@@ -199,7 +788,7 @@
   <w:style w:type="paragraph" w:default="1" w:styleId="Normal">
     <w:name w:val="Normal"/>
     <w:qFormat/>
-    <w:rsid w:val="00C55371"/>
+    <w:rsid w:val="0027057A"/>
   </w:style>
   <w:style w:type="character" w:default="1" w:styleId="Fontepargpadro">
     <w:name w:val="Default Paragraph Font"/>
@@ -266,6 +855,93 @@
       <w:kern w:val="28"/>
       <w:sz w:val="52"/>
       <w:szCs w:val="52"/>
+    </w:rPr>
+  </w:style>
+  <w:style w:type="paragraph" w:styleId="PargrafodaLista">
+    <w:name w:val="List Paragraph"/>
+    <w:basedOn w:val="Normal"/>
+    <w:uiPriority w:val="34"/>
+    <w:qFormat/>
+    <w:rsid w:val="0027057A"/>
+    <w:pPr>
+      <w:ind w:left="720"/>
+      <w:contextualSpacing/>
+    </w:pPr>
+  </w:style>
+  <w:style w:type="paragraph" w:styleId="Cabealho">
+    <w:name w:val="header"/>
+    <w:basedOn w:val="Normal"/>
+    <w:link w:val="CabealhoChar"/>
+    <w:uiPriority w:val="99"/>
+    <w:unhideWhenUsed/>
+    <w:rsid w:val="0027057A"/>
+    <w:pPr>
+      <w:tabs>
+        <w:tab w:val="center" w:pos="4419"/>
+        <w:tab w:val="right" w:pos="8838"/>
+      </w:tabs>
+      <w:spacing w:after="0" w:line="240" w:lineRule="auto"/>
+    </w:pPr>
+  </w:style>
+  <w:style w:type="character" w:customStyle="1" w:styleId="CabealhoChar">
+    <w:name w:val="Cabeçalho Char"/>
+    <w:basedOn w:val="Fontepargpadro"/>
+    <w:link w:val="Cabealho"/>
+    <w:uiPriority w:val="99"/>
+    <w:rsid w:val="0027057A"/>
+  </w:style>
+  <w:style w:type="paragraph" w:styleId="Rodap">
+    <w:name w:val="footer"/>
+    <w:basedOn w:val="Normal"/>
+    <w:link w:val="RodapChar"/>
+    <w:uiPriority w:val="99"/>
+    <w:semiHidden/>
+    <w:unhideWhenUsed/>
+    <w:rsid w:val="0027057A"/>
+    <w:pPr>
+      <w:tabs>
+        <w:tab w:val="center" w:pos="4419"/>
+        <w:tab w:val="right" w:pos="8838"/>
+      </w:tabs>
+      <w:spacing w:after="0" w:line="240" w:lineRule="auto"/>
+    </w:pPr>
+  </w:style>
+  <w:style w:type="character" w:customStyle="1" w:styleId="RodapChar">
+    <w:name w:val="Rodapé Char"/>
+    <w:basedOn w:val="Fontepargpadro"/>
+    <w:link w:val="Rodap"/>
+    <w:uiPriority w:val="99"/>
+    <w:semiHidden/>
+    <w:rsid w:val="0027057A"/>
+  </w:style>
+  <w:style w:type="paragraph" w:styleId="Textodebalo">
+    <w:name w:val="Balloon Text"/>
+    <w:basedOn w:val="Normal"/>
+    <w:link w:val="TextodebaloChar"/>
+    <w:uiPriority w:val="99"/>
+    <w:semiHidden/>
+    <w:unhideWhenUsed/>
+    <w:rsid w:val="0027057A"/>
+    <w:pPr>
+      <w:spacing w:after="0" w:line="240" w:lineRule="auto"/>
+    </w:pPr>
+    <w:rPr>
+      <w:rFonts w:ascii="Tahoma" w:hAnsi="Tahoma" w:cs="Tahoma"/>
+      <w:sz w:val="16"/>
+      <w:szCs w:val="16"/>
+    </w:rPr>
+  </w:style>
+  <w:style w:type="character" w:customStyle="1" w:styleId="TextodebaloChar">
+    <w:name w:val="Texto de balão Char"/>
+    <w:basedOn w:val="Fontepargpadro"/>
+    <w:link w:val="Textodebalo"/>
+    <w:uiPriority w:val="99"/>
+    <w:semiHidden/>
+    <w:rsid w:val="0027057A"/>
+    <w:rPr>
+      <w:rFonts w:ascii="Tahoma" w:hAnsi="Tahoma" w:cs="Tahoma"/>
+      <w:sz w:val="16"/>
+      <w:szCs w:val="16"/>
     </w:rPr>
   </w:style>
 </w:styles>

</xml_diff>

<commit_message>
Mudancas no relatorio e README
</commit_message>
<xml_diff>
--- a/Relatorio.docx
+++ b/Relatorio.docx
@@ -55,6 +55,21 @@
     </w:p>
     <w:p>
       <w:pPr>
+        <w:pStyle w:val="PargrafodaLista"/>
+        <w:spacing w:after="0"/>
+        <w:rPr>
+          <w:lang w:val="pt-BR"/>
+        </w:rPr>
+      </w:pPr>
+      <w:r>
+        <w:rPr>
+          <w:lang w:val="pt-BR"/>
+        </w:rPr>
+        <w:t>Organizamos o servidor com a seguinte arquitetura: servidorLinux.py é o arquivo principal tendo um servidorController.py que lida com as requisições e o servidorLinux.py que lida com as regras de negocio estabelecidas. O arquivo.py carrega as configurações dos arquivos.</w:t>
+      </w:r>
+    </w:p>
+    <w:p>
+      <w:pPr>
         <w:spacing w:after="0"/>
         <w:rPr>
           <w:lang w:val="pt-BR"/>
@@ -132,6 +147,7 @@
       <w:pPr>
         <w:spacing w:after="0"/>
         <w:rPr>
+          <w:u w:val="single"/>
           <w:lang w:val="pt-BR"/>
         </w:rPr>
       </w:pPr>
@@ -170,7 +186,20 @@
           <w:lang w:val="pt-BR"/>
         </w:rPr>
         <w:tab/>
-        <w:t>localhosthost:8080/arquivo/arquivo.js</w:t>
+        <w:t>localhosthost:8080/arquivo/</w:t>
+      </w:r>
+      <w:r>
+        <w:rPr>
+          <w:u w:val="single"/>
+          <w:lang w:val="pt-BR"/>
+        </w:rPr>
+        <w:t>arquivo</w:t>
+      </w:r>
+      <w:r>
+        <w:rPr>
+          <w:lang w:val="pt-BR"/>
+        </w:rPr>
+        <w:t>.js</w:t>
       </w:r>
     </w:p>
     <w:p>

</xml_diff>